<commit_message>
saves msg to db and gets msg between 2 users. editted the briefing and project proposal
</commit_message>
<xml_diff>
--- a/researchFiles/C1755773-project proposal.docx
+++ b/researchFiles/C1755773-project proposal.docx
@@ -83,7 +83,44 @@
           <w:sz w:val="24"/>
           <w:szCs w:val="24"/>
         </w:rPr>
-        <w:t xml:space="preserve"> This project was influenced by the experience of team working received in module CMT-303. In this module as a part of assignment work, the class was divided into multiple teams, where the team-members were from different countries. One of the problems faced during this assignment was communication between students with different first languages.</w:t>
+        <w:t xml:space="preserve"> This project was influenced by the experience of team working received in </w:t>
+      </w:r>
+      <w:r>
+        <w:rPr>
+          <w:sz w:val="24"/>
+          <w:szCs w:val="24"/>
+        </w:rPr>
+        <w:t xml:space="preserve">one of the </w:t>
+      </w:r>
+      <w:r>
+        <w:rPr>
+          <w:sz w:val="24"/>
+          <w:szCs w:val="24"/>
+        </w:rPr>
+        <w:t>modul</w:t>
+      </w:r>
+      <w:r>
+        <w:rPr>
+          <w:sz w:val="24"/>
+          <w:szCs w:val="24"/>
+        </w:rPr>
+        <w:t>es</w:t>
+      </w:r>
+      <w:r>
+        <w:rPr>
+          <w:sz w:val="24"/>
+          <w:szCs w:val="24"/>
+        </w:rPr>
+        <w:t>. In this module as a part of assignment work, the class was divided into multiple teams, where the team-members were from different countries. One of the problems faced during this assignment was communicatio</w:t>
+      </w:r>
+      <w:bookmarkStart w:id="0" w:name="_GoBack"/>
+      <w:bookmarkEnd w:id="0"/>
+      <w:r>
+        <w:rPr>
+          <w:sz w:val="24"/>
+          <w:szCs w:val="24"/>
+        </w:rPr>
+        <w:t>n between students with different first languages.</w:t>
       </w:r>
     </w:p>
     <w:p>
@@ -116,8 +153,6 @@
         </w:rPr>
         <w:t>translate the messages in the language selected by the receiver. The app will also have a friendly User Interface.</w:t>
       </w:r>
-      <w:bookmarkStart w:id="0" w:name="_GoBack"/>
-      <w:bookmarkEnd w:id="0"/>
       <w:r>
         <w:rPr>
           <w:sz w:val="24"/>
@@ -259,6 +294,7 @@
     <w:lsdException w:name="HTML Sample" w:semiHidden="1" w:unhideWhenUsed="1"/>
     <w:lsdException w:name="HTML Typewriter" w:semiHidden="1" w:unhideWhenUsed="1"/>
     <w:lsdException w:name="HTML Variable" w:semiHidden="1" w:unhideWhenUsed="1"/>
+    <w:lsdException w:name="Normal Table" w:semiHidden="1" w:unhideWhenUsed="1"/>
     <w:lsdException w:name="annotation subject" w:semiHidden="1" w:unhideWhenUsed="1"/>
     <w:lsdException w:name="No List" w:semiHidden="1" w:unhideWhenUsed="1"/>
     <w:lsdException w:name="Outline List 1" w:semiHidden="1" w:unhideWhenUsed="1"/>
@@ -305,8 +341,10 @@
     <w:lsdException w:name="Table Subtle 2" w:semiHidden="1" w:unhideWhenUsed="1"/>
     <w:lsdException w:name="Table Web 1" w:semiHidden="1" w:unhideWhenUsed="1"/>
     <w:lsdException w:name="Table Web 2" w:semiHidden="1" w:unhideWhenUsed="1"/>
+    <w:lsdException w:name="Table Web 3" w:semiHidden="1" w:unhideWhenUsed="1"/>
     <w:lsdException w:name="Balloon Text" w:semiHidden="1" w:unhideWhenUsed="1"/>
     <w:lsdException w:name="Table Grid" w:uiPriority="39"/>
+    <w:lsdException w:name="Table Theme" w:semiHidden="1" w:unhideWhenUsed="1"/>
     <w:lsdException w:name="Placeholder Text" w:semiHidden="1"/>
     <w:lsdException w:name="No Spacing" w:uiPriority="1" w:qFormat="1"/>
     <w:lsdException w:name="Light Shading" w:uiPriority="60"/>

</xml_diff>